<commit_message>
Adding the Calendar Again
</commit_message>
<xml_diff>
--- a/Schedule List.docx
+++ b/Schedule List.docx
@@ -5,8 +5,22 @@
     <w:p>
       <w:pPr>
         <w:jc w:val="center"/>
-      </w:pPr>
-      <w:r>
+        <w:rPr>
+          <w:b/>
+          <w:color w:val="1F4E79" w:themeColor="accent1" w:themeShade="80"/>
+          <w:sz w:val="32"/>
+          <w:szCs w:val="32"/>
+          <w:u w:val="single"/>
+        </w:rPr>
+      </w:pPr>
+      <w:r>
+        <w:rPr>
+          <w:b/>
+          <w:color w:val="1F4E79" w:themeColor="accent1" w:themeShade="80"/>
+          <w:sz w:val="32"/>
+          <w:szCs w:val="32"/>
+          <w:u w:val="single"/>
+        </w:rPr>
         <w:t>Screens/Activities</w:t>
       </w:r>
     </w:p>
@@ -394,120 +408,116 @@
     <w:p>
       <w:pPr>
         <w:pStyle w:val="Heading1"/>
-      </w:pPr>
-      <w:r>
+        <w:rPr>
+          <w:color w:val="1F4E79" w:themeColor="accent1" w:themeShade="80"/>
+        </w:rPr>
+      </w:pPr>
+      <w:r>
+        <w:rPr>
+          <w:color w:val="1F4E79" w:themeColor="accent1" w:themeShade="80"/>
+        </w:rPr>
         <w:t xml:space="preserve">Screen/Activity </w:t>
       </w:r>
       <w:r>
-        <w:t>MEMBER</w:t>
+        <w:rPr>
+          <w:color w:val="1F4E79" w:themeColor="accent1" w:themeShade="80"/>
+        </w:rPr>
+        <w:t>MEMBER HOME – Calendar, navigation</w:t>
+      </w:r>
+    </w:p>
+    <w:p>
+      <w:pPr>
+        <w:pStyle w:val="Heading2"/>
+      </w:pPr>
+      <w:r>
+        <w:t>This activity generates a Calendar w</w:t>
+      </w:r>
+      <w:r>
+        <w:t>idget with multi-colored dates</w:t>
+      </w:r>
+    </w:p>
+    <w:p>
+      <w:pPr>
+        <w:pStyle w:val="Heading3"/>
+      </w:pPr>
+      <w:r>
+        <w:t>The first impending</w:t>
+      </w:r>
+      <w:r>
+        <w:t xml:space="preserve"> event will be highlighted.</w:t>
+      </w:r>
+    </w:p>
+    <w:p>
+      <w:pPr>
+        <w:pStyle w:val="Heading3"/>
+      </w:pPr>
+      <w:r>
+        <w:t>Date Information</w:t>
+      </w:r>
+      <w:r>
+        <w:t xml:space="preserve"> will be displayed in the TextView </w:t>
+      </w:r>
+      <w:r>
+        <w:t xml:space="preserve">list </w:t>
+      </w:r>
+      <w:r>
+        <w:t>at the bottom of the page.</w:t>
+      </w:r>
+    </w:p>
+    <w:p/>
+    <w:p>
+      <w:pPr>
+        <w:pStyle w:val="Heading2"/>
+      </w:pPr>
+      <w:r>
+        <w:t xml:space="preserve">Hold a date to generate a cancel attendance widget/fragment </w:t>
+      </w:r>
+    </w:p>
+    <w:p>
+      <w:pPr>
+        <w:pStyle w:val="Heading3"/>
+      </w:pPr>
+      <w:r>
+        <w:t>Displays String “Do you wish to change your attendance status?”</w:t>
+      </w:r>
+    </w:p>
+    <w:p>
+      <w:pPr>
+        <w:pStyle w:val="Heading3"/>
+      </w:pPr>
+      <w:r>
+        <w:t>Button “Confirm”</w:t>
+      </w:r>
+    </w:p>
+    <w:p>
+      <w:pPr>
+        <w:pStyle w:val="Heading3"/>
+      </w:pPr>
+      <w:r>
+        <w:t>Button “</w:t>
+      </w:r>
+      <w:r>
+        <w:t>Cancel</w:t>
+      </w:r>
+      <w:r>
+        <w:t>”</w:t>
+      </w:r>
+    </w:p>
+    <w:p/>
+    <w:p>
+      <w:pPr>
+        <w:pStyle w:val="Heading2"/>
+      </w:pPr>
+      <w:r>
+        <w:t xml:space="preserve">Tap Roster to view </w:t>
+      </w:r>
+      <w:r>
+        <w:t>the MEMBER ROSTER</w:t>
       </w:r>
       <w:r>
         <w:t xml:space="preserve"> </w:t>
       </w:r>
       <w:r>
-        <w:t xml:space="preserve">HOME – </w:t>
-      </w:r>
-      <w:r>
-        <w:t>C</w:t>
-      </w:r>
-      <w:r>
-        <w:t>alendar, navigation</w:t>
-      </w:r>
-    </w:p>
-    <w:p>
-      <w:pPr>
-        <w:pStyle w:val="Heading2"/>
-      </w:pPr>
-      <w:r>
-        <w:t>This activity generates a Calendar w</w:t>
-      </w:r>
-      <w:r>
-        <w:t>idget with multi-colored dates</w:t>
-      </w:r>
-    </w:p>
-    <w:p>
-      <w:pPr>
-        <w:pStyle w:val="Heading3"/>
-      </w:pPr>
-      <w:r>
-        <w:t>The first impending</w:t>
-      </w:r>
-      <w:r>
-        <w:t xml:space="preserve"> event will be highlighted.</w:t>
-      </w:r>
-    </w:p>
-    <w:p>
-      <w:pPr>
-        <w:pStyle w:val="Heading3"/>
-      </w:pPr>
-      <w:r>
-        <w:t>Date Information</w:t>
-      </w:r>
-      <w:r>
-        <w:t xml:space="preserve"> will be displayed in the TextView </w:t>
-      </w:r>
-      <w:r>
-        <w:t xml:space="preserve">list </w:t>
-      </w:r>
-      <w:r>
-        <w:t>at the bottom of the page.</w:t>
-      </w:r>
-    </w:p>
-    <w:p/>
-    <w:p>
-      <w:pPr>
-        <w:pStyle w:val="Heading2"/>
-      </w:pPr>
-      <w:r>
-        <w:t xml:space="preserve">Hold a date to generate a cancel attendance widget/fragment </w:t>
-      </w:r>
-    </w:p>
-    <w:p>
-      <w:pPr>
-        <w:pStyle w:val="Heading3"/>
-      </w:pPr>
-      <w:r>
-        <w:t>Displays String “Do you wish to change your attendance status?”</w:t>
-      </w:r>
-    </w:p>
-    <w:p>
-      <w:pPr>
-        <w:pStyle w:val="Heading3"/>
-      </w:pPr>
-      <w:r>
-        <w:t>Button “Confirm”</w:t>
-      </w:r>
-    </w:p>
-    <w:p>
-      <w:pPr>
-        <w:pStyle w:val="Heading3"/>
-      </w:pPr>
-      <w:r>
-        <w:t>Button “</w:t>
-      </w:r>
-      <w:r>
-        <w:t>Cancel</w:t>
-      </w:r>
-      <w:r>
-        <w:t>”</w:t>
-      </w:r>
-    </w:p>
-    <w:p/>
-    <w:p>
-      <w:pPr>
-        <w:pStyle w:val="Heading2"/>
-      </w:pPr>
-      <w:r>
-        <w:lastRenderedPageBreak/>
-        <w:t xml:space="preserve">Tap Roster to view </w:t>
-      </w:r>
-      <w:r>
-        <w:t>the MEMBER ROSTER</w:t>
-      </w:r>
-      <w:r>
-        <w:t xml:space="preserve"> </w:t>
-      </w:r>
-      <w:r>
         <w:t>Screen/</w:t>
       </w:r>
       <w:r>
@@ -527,13 +537,7 @@
         <w:pStyle w:val="Heading3"/>
       </w:pPr>
       <w:r>
-        <w:t xml:space="preserve">The TextView </w:t>
-      </w:r>
-      <w:r>
-        <w:t>display</w:t>
-      </w:r>
-      <w:r>
-        <w:t>s the</w:t>
+        <w:t>The TextView displays the</w:t>
       </w:r>
       <w:r>
         <w:t xml:space="preserve"> team name,</w:t>
@@ -547,13 +551,7 @@
         <w:pStyle w:val="Heading3"/>
       </w:pPr>
       <w:r>
-        <w:t>If there are no events scheduled during the month displayed</w:t>
-      </w:r>
-      <w:r>
-        <w:t xml:space="preserve">, </w:t>
-      </w:r>
-      <w:r>
-        <w:t xml:space="preserve">the String: </w:t>
+        <w:t xml:space="preserve">If there are no events scheduled during the month displayed, the String: </w:t>
       </w:r>
     </w:p>
     <w:p>
@@ -573,8 +571,14 @@
     <w:p>
       <w:pPr>
         <w:pStyle w:val="Heading1"/>
-      </w:pPr>
-      <w:r>
+        <w:rPr>
+          <w:color w:val="1F4E79" w:themeColor="accent1" w:themeShade="80"/>
+        </w:rPr>
+      </w:pPr>
+      <w:r>
+        <w:rPr>
+          <w:color w:val="1F4E79" w:themeColor="accent1" w:themeShade="80"/>
+        </w:rPr>
         <w:t>Screen/Activity MEMBER ROSTER</w:t>
       </w:r>
     </w:p>
@@ -637,22 +641,13 @@
         <w:pStyle w:val="Heading3"/>
       </w:pPr>
       <w:r>
-        <w:t>Adjacent the Checkbox</w:t>
-      </w:r>
-      <w:r>
-        <w:t xml:space="preserve"> </w:t>
+        <w:t xml:space="preserve">Adjacent the Checkbox </w:t>
       </w:r>
       <w:r>
         <w:t>String</w:t>
       </w:r>
       <w:r>
-        <w:t>: “Yes, make my information visible to other team members</w:t>
-      </w:r>
-      <w:r>
-        <w:t xml:space="preserve"> so that they can call me.</w:t>
-      </w:r>
-      <w:r>
-        <w:t>”</w:t>
+        <w:t>: “Yes, make my information visible to other team members so that they can call me.”</w:t>
       </w:r>
     </w:p>
     <w:p/>
@@ -667,11 +662,20 @@
     <w:p>
       <w:pPr>
         <w:pStyle w:val="Heading1"/>
-      </w:pPr>
-      <w:r>
+        <w:rPr>
+          <w:color w:val="1F4E79" w:themeColor="accent1" w:themeShade="80"/>
+        </w:rPr>
+      </w:pPr>
+      <w:r>
+        <w:rPr>
+          <w:color w:val="1F4E79" w:themeColor="accent1" w:themeShade="80"/>
+        </w:rPr>
         <w:t xml:space="preserve">Screen/Activity </w:t>
       </w:r>
       <w:r>
+        <w:rPr>
+          <w:color w:val="1F4E79" w:themeColor="accent1" w:themeShade="80"/>
+        </w:rPr>
         <w:t>COACH HOME</w:t>
       </w:r>
     </w:p>
@@ -816,7 +820,6 @@
         <w:pStyle w:val="Heading2"/>
       </w:pPr>
       <w:r>
-        <w:lastRenderedPageBreak/>
         <w:t>View Roster Button</w:t>
       </w:r>
     </w:p>
@@ -954,14 +957,20 @@
     <w:p>
       <w:pPr>
         <w:pStyle w:val="Heading1"/>
-      </w:pPr>
-      <w:r>
-        <w:t>Screen/Activity</w:t>
-      </w:r>
-      <w:r>
-        <w:t xml:space="preserve"> </w:t>
-      </w:r>
-      <w:r>
+        <w:rPr>
+          <w:color w:val="1F4E79" w:themeColor="accent1" w:themeShade="80"/>
+        </w:rPr>
+      </w:pPr>
+      <w:r>
+        <w:rPr>
+          <w:color w:val="1F4E79" w:themeColor="accent1" w:themeShade="80"/>
+        </w:rPr>
+        <w:t xml:space="preserve">Screen/Activity </w:t>
+      </w:r>
+      <w:r>
+        <w:rPr>
+          <w:color w:val="1F4E79" w:themeColor="accent1" w:themeShade="80"/>
+        </w:rPr>
         <w:t xml:space="preserve">QUICK ADD MEMBER </w:t>
       </w:r>
     </w:p>
@@ -1006,10 +1015,7 @@
         <w:pStyle w:val="Heading3"/>
       </w:pPr>
       <w:r>
-        <w:t>Checkbox</w:t>
-      </w:r>
-      <w:r>
-        <w:t xml:space="preserve"> Parent of </w:t>
+        <w:t xml:space="preserve">Checkbox Parent of </w:t>
       </w:r>
       <w:r>
         <w:t xml:space="preserve">Child </w:t>
@@ -1043,7 +1049,6 @@
         <w:pStyle w:val="Heading3"/>
       </w:pPr>
       <w:r>
-        <w:lastRenderedPageBreak/>
         <w:t xml:space="preserve">Textbox Input </w:t>
       </w:r>
       <w:r>
@@ -1187,15 +1192,7 @@
         <w:pStyle w:val="Heading4"/>
       </w:pPr>
       <w:r>
-        <w:t xml:space="preserve">Button “Whoops! No, go back!” – </w:t>
-      </w:r>
-      <w:proofErr w:type="gramStart"/>
-      <w:r>
-        <w:t>returns</w:t>
-      </w:r>
-      <w:proofErr w:type="gramEnd"/>
-      <w:r>
-        <w:t xml:space="preserve"> the user to SYCO Home</w:t>
+        <w:t>Button “Whoops! No, go back!” – returns the user to SYCO Home</w:t>
       </w:r>
     </w:p>
     <w:p/>
@@ -1229,20 +1226,38 @@
     <w:p>
       <w:pPr>
         <w:pStyle w:val="Heading1"/>
-      </w:pPr>
-      <w:r>
+        <w:rPr>
+          <w:color w:val="1F4E79" w:themeColor="accent1" w:themeShade="80"/>
+        </w:rPr>
+      </w:pPr>
+      <w:r>
+        <w:rPr>
+          <w:color w:val="1F4E79" w:themeColor="accent1" w:themeShade="80"/>
+        </w:rPr>
         <w:t xml:space="preserve">Screen/Activity </w:t>
       </w:r>
       <w:r>
+        <w:rPr>
+          <w:color w:val="1F4E79" w:themeColor="accent1" w:themeShade="80"/>
+        </w:rPr>
         <w:t>EDIT DATE</w:t>
       </w:r>
       <w:r>
+        <w:rPr>
+          <w:color w:val="1F4E79" w:themeColor="accent1" w:themeShade="80"/>
+        </w:rPr>
         <w:t xml:space="preserve"> (</w:t>
       </w:r>
       <w:r>
+        <w:rPr>
+          <w:color w:val="1F4E79" w:themeColor="accent1" w:themeShade="80"/>
+        </w:rPr>
         <w:t>coaches/admins only, alerts sent here</w:t>
       </w:r>
       <w:r>
+        <w:rPr>
+          <w:color w:val="1F4E79" w:themeColor="accent1" w:themeShade="80"/>
+        </w:rPr>
         <w:t>)</w:t>
       </w:r>
     </w:p>
@@ -1300,7 +1315,6 @@
         <w:pStyle w:val="Heading2"/>
       </w:pPr>
       <w:r>
-        <w:lastRenderedPageBreak/>
         <w:t xml:space="preserve">Change time </w:t>
       </w:r>
       <w:r>
@@ -1627,27 +1641,50 @@
     <w:p>
       <w:pPr>
         <w:pStyle w:val="Heading1"/>
-      </w:pPr>
-      <w:r>
-        <w:lastRenderedPageBreak/>
+        <w:rPr>
+          <w:color w:val="1F4E79" w:themeColor="accent1" w:themeShade="80"/>
+        </w:rPr>
+      </w:pPr>
+      <w:r>
+        <w:rPr>
+          <w:color w:val="1F4E79" w:themeColor="accent1" w:themeShade="80"/>
+        </w:rPr>
         <w:t xml:space="preserve">Screen/Activity </w:t>
       </w:r>
       <w:r>
+        <w:rPr>
+          <w:color w:val="1F4E79" w:themeColor="accent1" w:themeShade="80"/>
+        </w:rPr>
         <w:t xml:space="preserve">SEND </w:t>
       </w:r>
       <w:r>
+        <w:rPr>
+          <w:color w:val="1F4E79" w:themeColor="accent1" w:themeShade="80"/>
+        </w:rPr>
         <w:t>ALERTS</w:t>
       </w:r>
       <w:r>
+        <w:rPr>
+          <w:color w:val="1F4E79" w:themeColor="accent1" w:themeShade="80"/>
+        </w:rPr>
         <w:t xml:space="preserve"> </w:t>
       </w:r>
       <w:r>
+        <w:rPr>
+          <w:color w:val="1F4E79" w:themeColor="accent1" w:themeShade="80"/>
+        </w:rPr>
         <w:t>(</w:t>
       </w:r>
       <w:r>
+        <w:rPr>
+          <w:color w:val="1F4E79" w:themeColor="accent1" w:themeShade="80"/>
+        </w:rPr>
         <w:t>admins/coaches only</w:t>
       </w:r>
       <w:r>
+        <w:rPr>
+          <w:color w:val="1F4E79" w:themeColor="accent1" w:themeShade="80"/>
+        </w:rPr>
         <w:t>)</w:t>
       </w:r>
     </w:p>
@@ -1920,15 +1957,26 @@
     <w:p>
       <w:pPr>
         <w:pStyle w:val="Heading1"/>
-      </w:pPr>
-      <w:r>
-        <w:lastRenderedPageBreak/>
+        <w:rPr>
+          <w:color w:val="1F4E79" w:themeColor="accent1" w:themeShade="80"/>
+        </w:rPr>
+      </w:pPr>
+      <w:r>
+        <w:rPr>
+          <w:color w:val="1F4E79" w:themeColor="accent1" w:themeShade="80"/>
+        </w:rPr>
         <w:t>Screen/Activity</w:t>
       </w:r>
       <w:r>
+        <w:rPr>
+          <w:color w:val="1F4E79" w:themeColor="accent1" w:themeShade="80"/>
+        </w:rPr>
         <w:t xml:space="preserve"> </w:t>
       </w:r>
       <w:r>
+        <w:rPr>
+          <w:color w:val="1F4E79" w:themeColor="accent1" w:themeShade="80"/>
+        </w:rPr>
         <w:t>ADMIN HOME</w:t>
       </w:r>
     </w:p>
@@ -2016,18 +2064,133 @@
       </w:r>
       <w:r>
         <w:t>/Activity</w:t>
+      </w:r>
+    </w:p>
+    <w:p>
+      <w:pPr>
+        <w:pStyle w:val="Heading3"/>
+      </w:pPr>
+      <w:r>
+        <w:t>Sends the current league and team information forward</w:t>
+      </w:r>
+    </w:p>
+    <w:p/>
+    <w:p>
+      <w:pPr>
+        <w:pStyle w:val="Heading2"/>
+      </w:pPr>
+      <w:r>
+        <w:t xml:space="preserve">Button </w:t>
+      </w:r>
+      <w:r>
+        <w:t>Choose</w:t>
+      </w:r>
+      <w:r>
+        <w:t xml:space="preserve"> Team – </w:t>
+      </w:r>
+      <w:r>
+        <w:t>This widget lets a coach pick one of the teams he works with</w:t>
+      </w:r>
+    </w:p>
+    <w:p>
+      <w:pPr>
+        <w:pStyle w:val="Heading3"/>
+      </w:pPr>
+      <w:r>
+        <w:t>spinnerTeams</w:t>
+      </w:r>
+    </w:p>
+    <w:p>
+      <w:pPr>
+        <w:pStyle w:val="Heading4"/>
+      </w:pPr>
+      <w:r>
+        <w:t xml:space="preserve">Displays all </w:t>
+      </w:r>
+      <w:r>
+        <w:t>Teams the user is involved with</w:t>
+      </w:r>
+    </w:p>
+    <w:p>
+      <w:pPr>
+        <w:pStyle w:val="Heading4"/>
+      </w:pPr>
+      <w:r>
+        <w:t>Tap a Team</w:t>
+      </w:r>
+      <w:r>
+        <w:t xml:space="preserve"> to choose</w:t>
+      </w:r>
+    </w:p>
+    <w:p/>
+    <w:p>
+      <w:pPr>
+        <w:pStyle w:val="Heading3"/>
+      </w:pPr>
+      <w:r>
+        <w:t>spinnerLeague</w:t>
+      </w:r>
+    </w:p>
+    <w:p>
+      <w:pPr>
+        <w:pStyle w:val="Heading4"/>
+      </w:pPr>
+      <w:r>
+        <w:t>Displays all of the available players in this league</w:t>
+      </w:r>
+    </w:p>
+    <w:p>
+      <w:pPr>
+        <w:pStyle w:val="Heading4"/>
+      </w:pPr>
+      <w:r>
+        <w:t>Typing the player’s last name brings the list up alphabetically</w:t>
+      </w:r>
+    </w:p>
+    <w:p>
+      <w:pPr>
+        <w:pStyle w:val="Heading4"/>
+      </w:pPr>
+      <w:r>
+        <w:t>Tap a player to choose</w:t>
+      </w:r>
+    </w:p>
+    <w:p>
+      <w:pPr>
+        <w:pStyle w:val="Heading3"/>
+      </w:pPr>
+      <w:r>
+        <w:t>Button “</w:t>
+      </w:r>
+      <w:r>
+        <w:t>Edit Teams</w:t>
+      </w:r>
+      <w:r>
+        <w:t xml:space="preserve">” </w:t>
+      </w:r>
+      <w:r>
+        <w:t>sends Admin to “EDIT TEAM” activity</w:t>
+      </w:r>
+    </w:p>
+    <w:p>
+      <w:pPr>
+        <w:pStyle w:val="Heading3"/>
+      </w:pPr>
+      <w:r>
+        <w:t>Button “</w:t>
+      </w:r>
+      <w:r>
+        <w:t>EDIT LEAGUES</w:t>
+      </w:r>
+      <w:r>
+        <w:t xml:space="preserve">” </w:t>
+      </w:r>
+      <w:r>
+        <w:t>sends Admin to “EDIT LEAGUES” activity</w:t>
       </w:r>
       <w:bookmarkStart w:id="0" w:name="_GoBack"/>
       <w:bookmarkEnd w:id="0"/>
     </w:p>
-    <w:p>
-      <w:pPr>
-        <w:pStyle w:val="Heading3"/>
-      </w:pPr>
-      <w:r>
-        <w:t>Sends the current league and team information forward</w:t>
-      </w:r>
-    </w:p>
     <w:p/>
     <w:p>
       <w:pPr>
@@ -2037,18 +2200,106 @@
         <w:t xml:space="preserve">Button </w:t>
       </w:r>
       <w:r>
-        <w:t xml:space="preserve">Quick </w:t>
-      </w:r>
-      <w:r>
-        <w:t>Create</w:t>
-      </w:r>
-      <w:r>
-        <w:t xml:space="preserve"> Team – </w:t>
-      </w:r>
-      <w:r>
-        <w:t>Generates a Fragment for entering a new Team</w:t>
-      </w:r>
-    </w:p>
+        <w:t>EDIT</w:t>
+      </w:r>
+      <w:r>
+        <w:t xml:space="preserve"> League </w:t>
+      </w:r>
+      <w:r>
+        <w:t xml:space="preserve">- </w:t>
+      </w:r>
+      <w:r>
+        <w:t>Sends Admin to</w:t>
+      </w:r>
+      <w:r>
+        <w:t xml:space="preserve"> </w:t>
+      </w:r>
+      <w:r>
+        <w:t xml:space="preserve">EDIT </w:t>
+      </w:r>
+      <w:r>
+        <w:t>LEAGUE screen/activity</w:t>
+      </w:r>
+      <w:r>
+        <w:t xml:space="preserve"> (directly)</w:t>
+      </w:r>
+    </w:p>
+    <w:p/>
+    <w:p>
+      <w:pPr>
+        <w:pStyle w:val="Heading2"/>
+      </w:pPr>
+      <w:r>
+        <w:t xml:space="preserve">Button </w:t>
+      </w:r>
+      <w:r>
+        <w:t xml:space="preserve">“Quick Add Member” </w:t>
+      </w:r>
+      <w:r>
+        <w:t>(From Coach screen, knows Team to input already)</w:t>
+      </w:r>
+    </w:p>
+    <w:p>
+      <w:pPr>
+        <w:pStyle w:val="Heading3"/>
+      </w:pPr>
+      <w:r>
+        <w:t>This button sends the Coach to the Quick Add Screen/Activity</w:t>
+      </w:r>
+    </w:p>
+    <w:p>
+      <w:pPr>
+        <w:pStyle w:val="Heading3"/>
+      </w:pPr>
+      <w:r>
+        <w:t>Spinner League</w:t>
+      </w:r>
+    </w:p>
+    <w:p>
+      <w:pPr>
+        <w:pStyle w:val="Heading4"/>
+      </w:pPr>
+      <w:r>
+        <w:t xml:space="preserve">Displays all of the </w:t>
+      </w:r>
+      <w:r>
+        <w:t>Admin’s available Leagues</w:t>
+      </w:r>
+    </w:p>
+    <w:p>
+      <w:pPr>
+        <w:pStyle w:val="Heading4"/>
+      </w:pPr>
+      <w:r>
+        <w:t>Scroll through the list of choices and tap one to choose</w:t>
+      </w:r>
+    </w:p>
+    <w:p/>
+    <w:p>
+      <w:pPr>
+        <w:pStyle w:val="Heading3"/>
+      </w:pPr>
+      <w:r>
+        <w:t>Spinner Team</w:t>
+      </w:r>
+    </w:p>
+    <w:p>
+      <w:pPr>
+        <w:pStyle w:val="Heading4"/>
+      </w:pPr>
+      <w:r>
+        <w:t>Displays all available teams in the current league</w:t>
+      </w:r>
+    </w:p>
+    <w:p>
+      <w:pPr>
+        <w:pStyle w:val="Heading4"/>
+      </w:pPr>
+      <w:r>
+        <w:t>Scroll through the choices and tap one to choose</w:t>
+      </w:r>
+    </w:p>
+    <w:p/>
     <w:p>
       <w:pPr>
         <w:pStyle w:val="Heading3"/>
@@ -2060,204 +2311,9 @@
         <w:t>String</w:t>
       </w:r>
       <w:r>
-        <w:t xml:space="preserve"> teamName</w:t>
-      </w:r>
-    </w:p>
-    <w:p>
-      <w:pPr>
-        <w:pStyle w:val="Heading3"/>
-      </w:pPr>
-      <w:r>
-        <w:t>Spinner Add Coach</w:t>
-      </w:r>
-    </w:p>
-    <w:p>
-      <w:pPr>
-        <w:pStyle w:val="Heading4"/>
-      </w:pPr>
-      <w:r>
-        <w:t>Displays all coaches on the roster</w:t>
-      </w:r>
-    </w:p>
-    <w:p>
-      <w:pPr>
-        <w:pStyle w:val="Heading4"/>
-      </w:pPr>
-      <w:r>
-        <w:t>Tap a coach to choose</w:t>
-      </w:r>
-    </w:p>
-    <w:p/>
-    <w:p>
-      <w:pPr>
-        <w:pStyle w:val="Heading3"/>
-      </w:pPr>
-      <w:r>
-        <w:t>Spinner Add Player</w:t>
-      </w:r>
-    </w:p>
-    <w:p>
-      <w:pPr>
-        <w:pStyle w:val="Heading4"/>
-      </w:pPr>
-      <w:r>
-        <w:t>Displays all of the available players in this league</w:t>
-      </w:r>
-    </w:p>
-    <w:p>
-      <w:pPr>
-        <w:pStyle w:val="Heading4"/>
-      </w:pPr>
-      <w:r>
-        <w:t>Typing the player’s last name brings the list up alphabetically</w:t>
-      </w:r>
-    </w:p>
-    <w:p>
-      <w:pPr>
-        <w:pStyle w:val="Heading4"/>
-      </w:pPr>
-      <w:r>
-        <w:t>Tap a player to choose</w:t>
-      </w:r>
-    </w:p>
-    <w:p>
-      <w:pPr>
-        <w:pStyle w:val="Heading3"/>
-      </w:pPr>
-      <w:r>
-        <w:t>Button “Create</w:t>
-      </w:r>
-      <w:r>
-        <w:t xml:space="preserve">” </w:t>
-      </w:r>
-      <w:r>
-        <w:t>finalizes team creation with a post request</w:t>
-      </w:r>
-    </w:p>
-    <w:p>
-      <w:pPr>
-        <w:pStyle w:val="Heading3"/>
-      </w:pPr>
-      <w:r>
-        <w:t>Button “Cancel</w:t>
-      </w:r>
-      <w:r>
-        <w:t>” r</w:t>
-      </w:r>
-      <w:r>
-        <w:t>eturns the Admin to the ADMIN HOME screen</w:t>
-      </w:r>
-    </w:p>
-    <w:p/>
-    <w:p>
-      <w:pPr>
-        <w:pStyle w:val="Heading2"/>
-      </w:pPr>
-      <w:r>
-        <w:t xml:space="preserve">Button </w:t>
-      </w:r>
-      <w:r>
-        <w:t>EDIT</w:t>
-      </w:r>
-      <w:r>
-        <w:t xml:space="preserve"> League </w:t>
-      </w:r>
-      <w:r>
-        <w:t xml:space="preserve">- </w:t>
-      </w:r>
-      <w:r>
-        <w:t>Sends Admin to</w:t>
-      </w:r>
-      <w:r>
-        <w:t xml:space="preserve"> </w:t>
-      </w:r>
-      <w:r>
-        <w:t xml:space="preserve">EDIT </w:t>
-      </w:r>
-      <w:r>
-        <w:t>LEAGUE screen/activity</w:t>
-      </w:r>
-      <w:r>
-        <w:t xml:space="preserve"> (directly)</w:t>
-      </w:r>
-    </w:p>
-    <w:p/>
-    <w:p>
-      <w:pPr>
-        <w:pStyle w:val="Heading2"/>
-      </w:pPr>
-      <w:r>
-        <w:t xml:space="preserve">Button </w:t>
-      </w:r>
-      <w:r>
-        <w:t xml:space="preserve">“Quick Add Member” </w:t>
-      </w:r>
-      <w:r>
-        <w:t>(From Coach screen, knows Team to input already)</w:t>
-      </w:r>
-    </w:p>
-    <w:p>
-      <w:pPr>
-        <w:pStyle w:val="Heading3"/>
-      </w:pPr>
-      <w:r>
-        <w:t>This button sends the Coach to the Quick Add Screen/Activity</w:t>
-      </w:r>
-    </w:p>
-    <w:p>
-      <w:pPr>
-        <w:pStyle w:val="Heading3"/>
-      </w:pPr>
-      <w:r>
-        <w:t>Spinner League</w:t>
-      </w:r>
-    </w:p>
-    <w:p>
-      <w:pPr>
-        <w:pStyle w:val="Heading4"/>
-      </w:pPr>
-      <w:r>
-        <w:t xml:space="preserve">Displays all of the </w:t>
-      </w:r>
-      <w:r>
-        <w:t>Admin’s available Leagues</w:t>
-      </w:r>
-    </w:p>
-    <w:p>
-      <w:pPr>
-        <w:pStyle w:val="Heading4"/>
-      </w:pPr>
-      <w:r>
-        <w:t>Scroll through the list of choices and tap one to choose</w:t>
-      </w:r>
-    </w:p>
-    <w:p/>
-    <w:p>
-      <w:pPr>
-        <w:pStyle w:val="Heading3"/>
-      </w:pPr>
-      <w:r>
-        <w:lastRenderedPageBreak/>
-        <w:t>Spinner Team</w:t>
-      </w:r>
-    </w:p>
-    <w:p>
-      <w:pPr>
-        <w:pStyle w:val="Heading4"/>
-      </w:pPr>
-      <w:r>
-        <w:t>Displays all available teams in the current league</w:t>
-      </w:r>
-    </w:p>
-    <w:p>
-      <w:pPr>
-        <w:pStyle w:val="Heading4"/>
-      </w:pPr>
-      <w:r>
-        <w:t>Scroll through the choices and tap one to choose</w:t>
-      </w:r>
-    </w:p>
-    <w:p/>
+        <w:t xml:space="preserve"> firstName</w:t>
+      </w:r>
+    </w:p>
     <w:p>
       <w:pPr>
         <w:pStyle w:val="Heading3"/>
@@ -2269,9 +2325,34 @@
         <w:t>String</w:t>
       </w:r>
       <w:r>
-        <w:t xml:space="preserve"> firstName</w:t>
-      </w:r>
-    </w:p>
+        <w:t xml:space="preserve"> lastName</w:t>
+      </w:r>
+    </w:p>
+    <w:p>
+      <w:pPr>
+        <w:pStyle w:val="Heading3"/>
+      </w:pPr>
+      <w:r>
+        <w:t>Child Checkbox</w:t>
+      </w:r>
+    </w:p>
+    <w:p>
+      <w:pPr>
+        <w:pStyle w:val="Heading4"/>
+      </w:pPr>
+      <w:r>
+        <w:t>This box is checked by default</w:t>
+      </w:r>
+    </w:p>
+    <w:p>
+      <w:pPr>
+        <w:pStyle w:val="Heading4"/>
+      </w:pPr>
+      <w:r>
+        <w:t>If the box is checked, the inputs for childFirstName and childLastName are activated</w:t>
+      </w:r>
+    </w:p>
+    <w:p/>
     <w:p>
       <w:pPr>
         <w:pStyle w:val="Heading3"/>
@@ -2283,34 +2364,9 @@
         <w:t>String</w:t>
       </w:r>
       <w:r>
-        <w:t xml:space="preserve"> lastName</w:t>
-      </w:r>
-    </w:p>
-    <w:p>
-      <w:pPr>
-        <w:pStyle w:val="Heading3"/>
-      </w:pPr>
-      <w:r>
-        <w:t>Child Checkbox</w:t>
-      </w:r>
-    </w:p>
-    <w:p>
-      <w:pPr>
-        <w:pStyle w:val="Heading4"/>
-      </w:pPr>
-      <w:r>
-        <w:t>This box is checked by default</w:t>
-      </w:r>
-    </w:p>
-    <w:p>
-      <w:pPr>
-        <w:pStyle w:val="Heading4"/>
-      </w:pPr>
-      <w:r>
-        <w:t>If the box is checked, the inputs for childFirstName and childLastName are activated</w:t>
-      </w:r>
-    </w:p>
-    <w:p/>
+        <w:t xml:space="preserve"> childFirstName</w:t>
+      </w:r>
+    </w:p>
     <w:p>
       <w:pPr>
         <w:pStyle w:val="Heading3"/>
@@ -2322,91 +2378,77 @@
         <w:t>String</w:t>
       </w:r>
       <w:r>
-        <w:t xml:space="preserve"> childFirstName</w:t>
-      </w:r>
-    </w:p>
-    <w:p>
-      <w:pPr>
-        <w:pStyle w:val="Heading3"/>
-      </w:pPr>
-      <w:r>
-        <w:t xml:space="preserve">Textbox Input </w:t>
+        <w:t xml:space="preserve"> childLastName</w:t>
+      </w:r>
+    </w:p>
+    <w:p>
+      <w:pPr>
+        <w:pStyle w:val="Heading3"/>
+      </w:pPr>
+      <w:r>
+        <w:t xml:space="preserve">Textbox </w:t>
+      </w:r>
+      <w:r>
+        <w:t xml:space="preserve">Input </w:t>
       </w:r>
       <w:r>
         <w:t>String</w:t>
       </w:r>
       <w:r>
-        <w:t xml:space="preserve"> childLastName</w:t>
-      </w:r>
-    </w:p>
-    <w:p>
-      <w:pPr>
-        <w:pStyle w:val="Heading3"/>
-      </w:pPr>
-      <w:r>
-        <w:t xml:space="preserve">Textbox </w:t>
-      </w:r>
-      <w:r>
-        <w:t xml:space="preserve">Input </w:t>
+        <w:t xml:space="preserve"> streetAddress</w:t>
+      </w:r>
+    </w:p>
+    <w:p>
+      <w:pPr>
+        <w:pStyle w:val="Heading3"/>
+      </w:pPr>
+      <w:r>
+        <w:t>Spinner Chooser State</w:t>
+      </w:r>
+    </w:p>
+    <w:p>
+      <w:pPr>
+        <w:pStyle w:val="Heading3"/>
+      </w:pPr>
+      <w:r>
+        <w:t>Textbox String zip</w:t>
+      </w:r>
+    </w:p>
+    <w:p>
+      <w:pPr>
+        <w:pStyle w:val="Heading3"/>
+      </w:pPr>
+      <w:r>
+        <w:t xml:space="preserve">Textbox String Phone – (555)867-5309 </w:t>
+      </w:r>
+    </w:p>
+    <w:p>
+      <w:pPr>
+        <w:pStyle w:val="Heading3"/>
+      </w:pPr>
+      <w:r>
+        <w:t>Button “Add Member(s)”</w:t>
+      </w:r>
+    </w:p>
+    <w:p>
+      <w:pPr>
+        <w:pStyle w:val="Heading4"/>
+      </w:pPr>
+      <w:r>
+        <w:t>Generates a Fragment displaying the information to be included in the new Member record</w:t>
+      </w:r>
+    </w:p>
+    <w:p>
+      <w:pPr>
+        <w:pStyle w:val="Heading4"/>
+      </w:pPr>
+      <w:r>
+        <w:t xml:space="preserve">Displays </w:t>
       </w:r>
       <w:r>
         <w:t>String</w:t>
       </w:r>
       <w:r>
-        <w:t xml:space="preserve"> streetAddress</w:t>
-      </w:r>
-    </w:p>
-    <w:p>
-      <w:pPr>
-        <w:pStyle w:val="Heading3"/>
-      </w:pPr>
-      <w:r>
-        <w:t>Spinner Chooser State</w:t>
-      </w:r>
-    </w:p>
-    <w:p>
-      <w:pPr>
-        <w:pStyle w:val="Heading3"/>
-      </w:pPr>
-      <w:r>
-        <w:t>Textbox String zip</w:t>
-      </w:r>
-    </w:p>
-    <w:p>
-      <w:pPr>
-        <w:pStyle w:val="Heading3"/>
-      </w:pPr>
-      <w:r>
-        <w:t xml:space="preserve">Textbox String Phone – (555)867-5309 </w:t>
-      </w:r>
-    </w:p>
-    <w:p>
-      <w:pPr>
-        <w:pStyle w:val="Heading3"/>
-      </w:pPr>
-      <w:r>
-        <w:t>Button “Add Member(s)”</w:t>
-      </w:r>
-    </w:p>
-    <w:p>
-      <w:pPr>
-        <w:pStyle w:val="Heading4"/>
-      </w:pPr>
-      <w:r>
-        <w:t>Generates a Fragment displaying the information to be included in the new Member record</w:t>
-      </w:r>
-    </w:p>
-    <w:p>
-      <w:pPr>
-        <w:pStyle w:val="Heading4"/>
-      </w:pPr>
-      <w:r>
-        <w:t xml:space="preserve">Displays </w:t>
-      </w:r>
-      <w:r>
-        <w:t>String</w:t>
-      </w:r>
-      <w:r>
         <w:t>: “Is this information correct?”</w:t>
       </w:r>
     </w:p>
@@ -2470,9 +2512,14 @@
     <w:p>
       <w:pPr>
         <w:pStyle w:val="Heading1"/>
-      </w:pPr>
-      <w:r>
-        <w:lastRenderedPageBreak/>
+        <w:rPr>
+          <w:color w:val="1F4E79" w:themeColor="accent1" w:themeShade="80"/>
+        </w:rPr>
+      </w:pPr>
+      <w:r>
+        <w:rPr>
+          <w:color w:val="1F4E79" w:themeColor="accent1" w:themeShade="80"/>
+        </w:rPr>
         <w:t>Screen/Activity EDIT TEAMS</w:t>
       </w:r>
     </w:p>
@@ -2481,38 +2528,23 @@
         <w:pStyle w:val="Heading2"/>
       </w:pPr>
       <w:r>
-        <w:t>TextView Team</w:t>
-      </w:r>
-      <w:r>
-        <w:t xml:space="preserve"> Name</w:t>
-      </w:r>
-    </w:p>
-    <w:p>
-      <w:pPr>
-        <w:pStyle w:val="Heading3"/>
-      </w:pPr>
-      <w:r>
-        <w:t xml:space="preserve">Displays the current </w:t>
-      </w:r>
-      <w:r>
-        <w:t>Team</w:t>
-      </w:r>
-      <w:r>
-        <w:t xml:space="preserve"> focused on by the program</w:t>
-      </w:r>
-    </w:p>
-    <w:p>
-      <w:pPr>
-        <w:pStyle w:val="Heading3"/>
-      </w:pPr>
-      <w:r>
-        <w:t xml:space="preserve">If there is no </w:t>
-      </w:r>
-      <w:r>
-        <w:t>Team</w:t>
-      </w:r>
-      <w:r>
-        <w:t xml:space="preserve"> in focus, it is blank.</w:t>
+        <w:t>TextView Team Name</w:t>
+      </w:r>
+    </w:p>
+    <w:p>
+      <w:pPr>
+        <w:pStyle w:val="Heading3"/>
+      </w:pPr>
+      <w:r>
+        <w:t>Displays the current Team focused on by the program</w:t>
+      </w:r>
+    </w:p>
+    <w:p>
+      <w:pPr>
+        <w:pStyle w:val="Heading3"/>
+      </w:pPr>
+      <w:r>
+        <w:t>If there is no Team in focus, it is blank.</w:t>
       </w:r>
     </w:p>
     <w:p/>
@@ -2591,7 +2623,6 @@
         <w:pStyle w:val="Heading2"/>
       </w:pPr>
       <w:r>
-        <w:lastRenderedPageBreak/>
         <w:t xml:space="preserve">Button </w:t>
       </w:r>
       <w:r>
@@ -2811,12 +2842,20 @@
     <w:p>
       <w:pPr>
         <w:pStyle w:val="Heading1"/>
-      </w:pPr>
-      <w:r>
-        <w:lastRenderedPageBreak/>
+        <w:rPr>
+          <w:color w:val="1F4E79" w:themeColor="accent1" w:themeShade="80"/>
+        </w:rPr>
+      </w:pPr>
+      <w:r>
+        <w:rPr>
+          <w:color w:val="1F4E79" w:themeColor="accent1" w:themeShade="80"/>
+        </w:rPr>
         <w:t>Screen/Activity EDIT COACH</w:t>
       </w:r>
       <w:r>
+        <w:rPr>
+          <w:color w:val="1F4E79" w:themeColor="accent1" w:themeShade="80"/>
+        </w:rPr>
         <w:t>ES</w:t>
       </w:r>
     </w:p>
@@ -2962,15 +3001,7 @@
         <w:pStyle w:val="Heading4"/>
       </w:pPr>
       <w:r>
-        <w:t xml:space="preserve">Button “Confirm” deletes the Coach wipes Coach </w:t>
-      </w:r>
-      <w:proofErr w:type="gramStart"/>
-      <w:r>
-        <w:t>data</w:t>
-      </w:r>
-      <w:proofErr w:type="gramEnd"/>
-      <w:r>
-        <w:t xml:space="preserve"> from the screen</w:t>
+        <w:t>Button “Confirm” deletes the Coach wipes Coach data from the screen</w:t>
       </w:r>
     </w:p>
     <w:p>
@@ -3000,11 +3031,20 @@
     <w:p>
       <w:pPr>
         <w:pStyle w:val="Heading1"/>
-      </w:pPr>
-      <w:r>
+        <w:rPr>
+          <w:color w:val="1F4E79" w:themeColor="accent1" w:themeShade="80"/>
+        </w:rPr>
+      </w:pPr>
+      <w:r>
+        <w:rPr>
+          <w:color w:val="1F4E79" w:themeColor="accent1" w:themeShade="80"/>
+        </w:rPr>
         <w:t>Screen/Activity EDIT LEAGUE</w:t>
       </w:r>
       <w:r>
+        <w:rPr>
+          <w:color w:val="1F4E79" w:themeColor="accent1" w:themeShade="80"/>
+        </w:rPr>
         <w:t>S</w:t>
       </w:r>
     </w:p>
@@ -3084,7 +3124,6 @@
         <w:pStyle w:val="Heading3"/>
       </w:pPr>
       <w:r>
-        <w:lastRenderedPageBreak/>
         <w:t>Add Team</w:t>
       </w:r>
       <w:r>
@@ -3350,13 +3389,7 @@
         <w:sym w:font="Wingdings" w:char="F0DF"/>
       </w:r>
       <w:r>
-        <w:t xml:space="preserve"> Back” returns the coach to the </w:t>
-      </w:r>
-      <w:r>
-        <w:t>ADMIN</w:t>
-      </w:r>
-      <w:r>
-        <w:t xml:space="preserve"> HOME ACTIVITY </w:t>
+        <w:t xml:space="preserve"> Back” returns the coach to the ADMIN HOME ACTIVITY </w:t>
       </w:r>
     </w:p>
     <w:p/>
@@ -3369,18 +3402,32 @@
     <w:p>
       <w:pPr>
         <w:pStyle w:val="Heading1"/>
-      </w:pPr>
-      <w:r>
-        <w:lastRenderedPageBreak/>
+        <w:rPr>
+          <w:color w:val="1F4E79" w:themeColor="accent1" w:themeShade="80"/>
+        </w:rPr>
+      </w:pPr>
+      <w:r>
+        <w:rPr>
+          <w:color w:val="1F4E79" w:themeColor="accent1" w:themeShade="80"/>
+        </w:rPr>
         <w:t>Screen</w:t>
       </w:r>
       <w:r>
+        <w:rPr>
+          <w:color w:val="1F4E79" w:themeColor="accent1" w:themeShade="80"/>
+        </w:rPr>
         <w:t>/Activity</w:t>
       </w:r>
       <w:r>
+        <w:rPr>
+          <w:color w:val="1F4E79" w:themeColor="accent1" w:themeShade="80"/>
+        </w:rPr>
         <w:t xml:space="preserve"> </w:t>
       </w:r>
       <w:r>
+        <w:rPr>
+          <w:color w:val="1F4E79" w:themeColor="accent1" w:themeShade="80"/>
+        </w:rPr>
         <w:t>ADMIN/COACH DISPLAY ROSTER</w:t>
       </w:r>
     </w:p>
@@ -3474,13 +3521,7 @@
         <w:sym w:font="Wingdings" w:char="F0DF"/>
       </w:r>
       <w:r>
-        <w:t xml:space="preserve"> Back” returns the coach to the </w:t>
-      </w:r>
-      <w:r>
-        <w:t>ADMIN/</w:t>
-      </w:r>
-      <w:r>
-        <w:t xml:space="preserve">COACH HOME ACTIVITY </w:t>
+        <w:t xml:space="preserve"> Back” returns the coach to the ADMIN/COACH HOME ACTIVITY </w:t>
       </w:r>
     </w:p>
     <w:p/>
@@ -3492,8 +3533,14 @@
     <w:p>
       <w:pPr>
         <w:pStyle w:val="Heading1"/>
-      </w:pPr>
-      <w:r>
+        <w:rPr>
+          <w:color w:val="1F4E79" w:themeColor="accent1" w:themeShade="80"/>
+        </w:rPr>
+      </w:pPr>
+      <w:r>
+        <w:rPr>
+          <w:color w:val="1F4E79" w:themeColor="accent1" w:themeShade="80"/>
+        </w:rPr>
         <w:t>Login</w:t>
       </w:r>
     </w:p>
@@ -5077,13 +5124,9 @@
   </w:num>
   <w:num w:numId="12">
     <w:abstractNumId w:val="1"/>
-    <w:lvlOverride w:ilvl="0"/>
-    <w:lvlOverride w:ilvl="1"/>
   </w:num>
   <w:num w:numId="13">
     <w:abstractNumId w:val="1"/>
-    <w:lvlOverride w:ilvl="0"/>
-    <w:lvlOverride w:ilvl="1"/>
   </w:num>
   <w:num w:numId="14">
     <w:abstractNumId w:val="5"/>
@@ -5093,8 +5136,6 @@
   </w:num>
   <w:num w:numId="16">
     <w:abstractNumId w:val="1"/>
-    <w:lvlOverride w:ilvl="0"/>
-    <w:lvlOverride w:ilvl="1"/>
   </w:num>
   <w:num w:numId="17">
     <w:abstractNumId w:val="7"/>
@@ -5783,6 +5824,7 @@
   <w:style w:type="character" w:default="1" w:styleId="DefaultParagraphFont">
     <w:name w:val="Default Paragraph Font"/>
     <w:uiPriority w:val="1"/>
+    <w:semiHidden/>
     <w:unhideWhenUsed/>
   </w:style>
   <w:style w:type="table" w:default="1" w:styleId="TableNormal">

</xml_diff>